<commit_message>
added my hours and saved to pdf
</commit_message>
<xml_diff>
--- a/Documentation/Sprint Planning/LIVING-DOCXs/Sprint_Planning_Doc_S3.docx
+++ b/Documentation/Sprint Planning/LIVING-DOCXs/Sprint_Planning_Doc_S3.docx
@@ -3404,7 +3404,7 @@
           </w:tcPr>
           <w:p>
             <w:r>
-              <w:t>0</w:t>
+              <w:t>2</w:t>
             </w:r>
           </w:p>
         </w:tc>
@@ -3424,7 +3424,7 @@
           </w:tcPr>
           <w:p>
             <w:r>
-              <w:t>0</w:t>
+              <w:t>2</w:t>
             </w:r>
           </w:p>
         </w:tc>
@@ -3444,7 +3444,7 @@
           </w:tcPr>
           <w:p>
             <w:r>
-              <w:t>0</w:t>
+              <w:t>3</w:t>
             </w:r>
           </w:p>
         </w:tc>
@@ -4023,8 +4023,6 @@
               </w:rPr>
               <w:t>Configure Jenki</w:t>
             </w:r>
-            <w:bookmarkStart w:id="0" w:name="_GoBack"/>
-            <w:bookmarkEnd w:id="0"/>
             <w:r>
               <w:rPr>
                 <w:b/>
@@ -5206,7 +5204,7 @@
           </w:tcPr>
           <w:p>
             <w:r>
-              <w:t>0</w:t>
+              <w:t>2</w:t>
             </w:r>
           </w:p>
         </w:tc>
@@ -5226,29 +5224,25 @@
           </w:tcPr>
           <w:p>
             <w:r>
-              <w:t>0</w:t>
-            </w:r>
-          </w:p>
-        </w:tc>
-        <w:tc>
-          <w:tcPr>
-            <w:tcW w:w="0" w:type="auto"/>
-          </w:tcPr>
-          <w:p>
-            <w:r>
-              <w:t>0</w:t>
-            </w:r>
-          </w:p>
-        </w:tc>
-        <w:tc>
-          <w:tcPr>
-            <w:tcW w:w="0" w:type="auto"/>
-          </w:tcPr>
-          <w:p>
-            <w:r>
-              <w:t>0</w:t>
-            </w:r>
-          </w:p>
+              <w:t>2</w:t>
+            </w:r>
+          </w:p>
+        </w:tc>
+        <w:tc>
+          <w:tcPr>
+            <w:tcW w:w="0" w:type="auto"/>
+          </w:tcPr>
+          <w:p>
+            <w:r>
+              <w:t>0</w:t>
+            </w:r>
+          </w:p>
+        </w:tc>
+        <w:tc>
+          <w:tcPr>
+            <w:tcW w:w="0" w:type="auto"/>
+          </w:tcPr>
+          <w:p/>
         </w:tc>
         <w:tc>
           <w:tcPr>
@@ -5789,8 +5783,10 @@
           </w:tcPr>
           <w:p>
             <w:r>
-              <w:t>0</w:t>
-            </w:r>
+              <w:t>2</w:t>
+            </w:r>
+            <w:bookmarkStart w:id="0" w:name="_GoBack"/>
+            <w:bookmarkEnd w:id="0"/>
           </w:p>
         </w:tc>
         <w:tc>
@@ -6495,7 +6491,7 @@
           <w:rPr>
             <w:noProof/>
           </w:rPr>
-          <w:t>5</w:t>
+          <w:t>4</w:t>
         </w:r>
         <w:r>
           <w:rPr>

</xml_diff>